<commit_message>
Vorlage Aspektbearbeitung, Statusbericht, diverse Updates
</commit_message>
<xml_diff>
--- a/Themeneingabe/E4_Themeneingabe_V2.docx
+++ b/Themeneingabe/E4_Themeneingabe_V2.docx
@@ -42,6 +42,28 @@
         </w:rPr>
         <w:t xml:space="preserve"> der Arbeit:</w:t>
       </w:r>
+      <w:r>
+        <w:rPr>
+          <w:rFonts w:asciiTheme="majorHAnsi" w:eastAsiaTheme="majorEastAsia" w:hAnsi="Constantia" w:cstheme="majorBidi"/>
+          <w:b w:val="0"/>
+          <w:bCs w:val="0"/>
+          <w:color w:val="000000" w:themeColor="text1"/>
+          <w:kern w:val="24"/>
+          <w:sz w:val="86"/>
+          <w:szCs w:val="86"/>
+        </w:rPr>
+        <w:t xml:space="preserve"> </w:t>
+      </w:r>
+      <w:r>
+        <w:rPr>
+          <w:b w:val="0"/>
+          <w:sz w:val="24"/>
+          <w:szCs w:val="24"/>
+        </w:rPr>
+        <w:t>MT-FS13-05</w:t>
+      </w:r>
+      <w:bookmarkStart w:id="0" w:name="_GoBack"/>
+      <w:bookmarkEnd w:id="0"/>
     </w:p>
     <w:p>
       <w:pPr>
@@ -1750,7 +1772,7 @@
           <w:sz w:val="20"/>
         </w:rPr>
       </w:pPr>
-      <w:bookmarkStart w:id="0" w:name="DDE_LINK"/>
+      <w:bookmarkStart w:id="1" w:name="DDE_LINK"/>
       <w:r>
         <w:rPr>
           <w:sz w:val="20"/>
@@ -1795,7 +1817,7 @@
         </w:rPr>
         <w:t xml:space="preserve"> </w:t>
       </w:r>
-      <w:bookmarkEnd w:id="0"/>
+      <w:bookmarkEnd w:id="1"/>
       <w:r>
         <w:rPr>
           <w:sz w:val="20"/>
@@ -2195,8 +2217,6 @@
         </w:rPr>
         <w:t>,</w:t>
       </w:r>
-      <w:bookmarkStart w:id="1" w:name="_GoBack"/>
-      <w:bookmarkEnd w:id="1"/>
       <w:r>
         <w:rPr>
           <w:sz w:val="20"/>
@@ -11513,12 +11533,9 @@
 </file>
 
 <file path=customXml/item1.xml><?xml version="1.0" encoding="utf-8"?>
-<?mso-contentType ?>
-<FormTemplates xmlns="http://schemas.microsoft.com/sharepoint/v3/contenttype/forms">
-  <Display>DocumentLibraryForm</Display>
-  <Edit>DocumentLibraryForm</Edit>
-  <New>DocumentLibraryForm</New>
-</FormTemplates>
+<p:properties xmlns:p="http://schemas.microsoft.com/office/2006/metadata/properties" xmlns:xsi="http://www.w3.org/2001/XMLSchema-instance">
+  <documentManagement/>
+</p:properties>
 </file>
 
 <file path=customXml/item2.xml><?xml version="1.0" encoding="utf-8"?>
@@ -11571,15 +11588,18 @@
 </file>
 
 <file path=customXml/item3.xml><?xml version="1.0" encoding="utf-8"?>
-<p:properties xmlns:p="http://schemas.microsoft.com/office/2006/metadata/properties" xmlns:xsi="http://www.w3.org/2001/XMLSchema-instance">
-  <documentManagement/>
-</p:properties>
+<?mso-contentType ?>
+<FormTemplates xmlns="http://schemas.microsoft.com/sharepoint/v3/contenttype/forms">
+  <Display>DocumentLibraryForm</Display>
+  <Edit>DocumentLibraryForm</Edit>
+  <New>DocumentLibraryForm</New>
+</FormTemplates>
 </file>
 
 <file path=customXml/itemProps1.xml><?xml version="1.0" encoding="utf-8"?>
-<ds:datastoreItem xmlns:ds="http://schemas.openxmlformats.org/officeDocument/2006/customXml" ds:itemID="{3B87583E-DB31-48EB-83CE-80DBB87A54E6}">
+<ds:datastoreItem xmlns:ds="http://schemas.openxmlformats.org/officeDocument/2006/customXml" ds:itemID="{534356DD-AA99-42B8-A412-9EC9942A65C7}">
   <ds:schemaRefs>
-    <ds:schemaRef ds:uri="http://schemas.microsoft.com/sharepoint/v3/contenttype/forms"/>
+    <ds:schemaRef ds:uri="http://schemas.microsoft.com/office/2006/metadata/properties"/>
   </ds:schemaRefs>
 </ds:datastoreItem>
 </file>
@@ -11600,9 +11620,9 @@
 </file>
 
 <file path=customXml/itemProps3.xml><?xml version="1.0" encoding="utf-8"?>
-<ds:datastoreItem xmlns:ds="http://schemas.openxmlformats.org/officeDocument/2006/customXml" ds:itemID="{534356DD-AA99-42B8-A412-9EC9942A65C7}">
+<ds:datastoreItem xmlns:ds="http://schemas.openxmlformats.org/officeDocument/2006/customXml" ds:itemID="{3B87583E-DB31-48EB-83CE-80DBB87A54E6}">
   <ds:schemaRefs>
-    <ds:schemaRef ds:uri="http://schemas.microsoft.com/office/2006/metadata/properties"/>
+    <ds:schemaRef ds:uri="http://schemas.microsoft.com/sharepoint/v3/contenttype/forms"/>
   </ds:schemaRefs>
 </ds:datastoreItem>
 </file>
</xml_diff>